<commit_message>
đang sửa paper (2)
</commit_message>
<xml_diff>
--- a/Document/FAIR.docx
+++ b/Document/FAIR.docx
@@ -545,10 +545,13 @@
         <w:t>) cần dữ liệu huấn luyện lớn</w:t>
       </w:r>
       <w:r>
-        <w:t xml:space="preserve"> và khó tổng quát</w:t>
-      </w:r>
-      <w:r>
-        <w:t xml:space="preserve"> hóa được dữ liệu vì</w:t>
+        <w:t xml:space="preserve"> và </w:t>
+      </w:r>
+      <w:r>
+        <w:t>khả năng tổng quát hóa thấp</w:t>
+      </w:r>
+      <w:r>
+        <w:t xml:space="preserve"> vì</w:t>
       </w:r>
       <w:r>
         <w:t xml:space="preserve"> thường xảy ra quá khớp bởi những giá trị tối ưu cục bộ mà </w:t>
@@ -560,7 +563,7 @@
         <w:t xml:space="preserve"> đạt được. </w:t>
       </w:r>
       <w:r>
-        <w:t>Bên cạnh</w:t>
+        <w:t>Trong khi</w:t>
       </w:r>
       <w:r>
         <w:t xml:space="preserve"> đó, </w:t>
@@ -569,61 +572,37 @@
         <w:t>máy học</w:t>
       </w:r>
       <w:r>
-        <w:t xml:space="preserve"> véc tơ hỗ trợ (SVM), </w:t>
-      </w:r>
-      <w:r>
-        <w:t xml:space="preserve">được </w:t>
-      </w:r>
-      <w:r>
-        <w:t>phát triển bởi Vapnik (1995), là hướng mới được ưa chuộng nhờ khả năng tổng quát hóa cao</w:t>
-      </w:r>
-      <w:r>
-        <w:t xml:space="preserve">, hiệu quả đối với dữ liệu nhiều chiều và biến động phi tuyến. </w:t>
-      </w:r>
-      <w:r>
-        <w:t>C</w:t>
-      </w:r>
-      <w:r>
-        <w:t>ác</w:t>
-      </w:r>
-      <w:r>
-        <w:t xml:space="preserve"> kết quả của</w:t>
-      </w:r>
-      <w:r>
-        <w:t xml:space="preserve"> </w:t>
-      </w:r>
-      <w:r>
-        <w:t>hướng tiếp cận</w:t>
-      </w:r>
-      <w:r>
-        <w:t xml:space="preserve"> SVM </w:t>
-      </w:r>
-      <w:r>
-        <w:t>cùng những cải tiến</w:t>
-      </w:r>
-      <w:r>
-        <w:t xml:space="preserve"> </w:t>
-      </w:r>
-      <w:r>
-        <w:t>cho thấy</w:t>
-      </w:r>
-      <w:r>
-        <w:t xml:space="preserve"> hiệu quả dự đoán</w:t>
-      </w:r>
-      <w:r>
-        <w:t xml:space="preserve"> </w:t>
-      </w:r>
-      <w:r>
-        <w:t>rất tốt</w:t>
+        <w:t xml:space="preserve"> véc tơ hỗ trợ (SVM</w:t>
+      </w:r>
+      <w:r>
+        <w:t>) đang được đánh giá tốt hơn nhờ khắc phục được những nhược điểm trên và tính</w:t>
+      </w:r>
+      <w:r>
+        <w:t xml:space="preserve"> hiệu quả đối với dữ liệu nhiều chiều và biến động phi tuyến</w:t>
+      </w:r>
+      <w:r>
+        <w:t xml:space="preserve"> của cổ phiếu</w:t>
       </w:r>
       <w:r>
         <w:t xml:space="preserve">. </w:t>
       </w:r>
       <w:r>
-        <w:t>Bộ phân lớp</w:t>
-      </w:r>
-      <w:r>
-        <w:t xml:space="preserve"> SVM cải tiến bằng việc kết hợp với tính toán mờ và thuật giải di truyền cho kết quả tốt hơn BPNN trong việc dự đoán xu hướng </w:t>
+        <w:t>Phương pháp này cùng những cải tiến đã đem lại nhiều kết quả tốt trên các thị trường khác nhau</w:t>
+      </w:r>
+      <w:r>
+        <w:t xml:space="preserve">. </w:t>
+      </w:r>
+      <w:r>
+        <w:t>Sự</w:t>
+      </w:r>
+      <w:r>
+        <w:t xml:space="preserve"> kết hợp</w:t>
+      </w:r>
+      <w:r>
+        <w:t xml:space="preserve"> giữa SVM</w:t>
+      </w:r>
+      <w:r>
+        <w:t xml:space="preserve"> với tính toán mờ và thuật giải di truyền cho kết quả tốt hơn BPNN trong việc dự đoán xu hướng </w:t>
       </w:r>
       <w:r>
         <w:t>chứng khoán ở thị trường Đài Loan</w:t>
@@ -641,7 +620,13 @@
         <w:t xml:space="preserve">. </w:t>
       </w:r>
       <w:r>
-        <w:t>Sự kết hợp giữa SVM với phương pháp trích chọn đặc trưng cũng đem lại kết quả vượt trội so với BPNN truyền thống trong việc dự đoán xu hướng chỉ số NASDAQ</w:t>
+        <w:t xml:space="preserve">SVM </w:t>
+      </w:r>
+      <w:r>
+        <w:t xml:space="preserve">lai </w:t>
+      </w:r>
+      <w:r>
+        <w:t>với phương pháp trích chọn đặc trưng cũng đem lại kết quả vượt trội so với BPNN truyền thống trong việc dự đoán xu hướng chỉ số NASDAQ</w:t>
       </w:r>
       <w:r>
         <w:t xml:space="preserve"> của Mỹ</w:t>
@@ -717,19 +702,13 @@
         <w:t>].</w:t>
       </w:r>
       <w:r>
-        <w:t>V</w:t>
-      </w:r>
-      <w:r>
-        <w:t>ới mục đích nâng cao độ chính xác</w:t>
-      </w:r>
-      <w:r>
-        <w:t>,</w:t>
-      </w:r>
-      <w:r>
-        <w:t xml:space="preserve"> các tác giả</w:t>
+        <w:t xml:space="preserve"> Ngoài ra, các phương pháp hai giai đoạn</w:t>
       </w:r>
       <w:r>
         <w:t xml:space="preserve"> </w:t>
+      </w:r>
+      <w:r>
+        <w:t xml:space="preserve">áp dụng thuật giải SOM để chia dữ liệu đầu vào thành các cụm, sau đó xây dựng nên các mô hình SVR ứng với từng cụm riêng biệt </w:t>
       </w:r>
       <w:fldSimple w:instr=" REF _Ref288225613 \h  \* MERGEFORMAT ">
         <w:r>
@@ -763,79 +742,10 @@
         <w:t xml:space="preserve"> </w:t>
       </w:r>
       <w:r>
-        <w:t>đề xuất</w:t>
-      </w:r>
-      <w:r>
-        <w:t xml:space="preserve"> </w:t>
-      </w:r>
-      <w:r>
-        <w:t>phương pháp</w:t>
-      </w:r>
-      <w:r>
-        <w:t xml:space="preserve"> </w:t>
-      </w:r>
-      <w:r>
-        <w:t xml:space="preserve">dự đoán giá qua </w:t>
-      </w:r>
-      <w:r>
-        <w:t>hai giai đoạn</w:t>
-      </w:r>
-      <w:r>
-        <w:t xml:space="preserve"> bằng cách áp dụng </w:t>
-      </w:r>
-      <w:r>
-        <w:t xml:space="preserve">thuật giải </w:t>
-      </w:r>
-      <w:r>
-        <w:t>SOM để</w:t>
-      </w:r>
-      <w:r>
-        <w:t xml:space="preserve"> chia dữ liệu đầu vào thành</w:t>
-      </w:r>
-      <w:r>
-        <w:t xml:space="preserve"> các cụm</w:t>
-      </w:r>
-      <w:r>
-        <w:t>,</w:t>
-      </w:r>
-      <w:r>
-        <w:t xml:space="preserve"> </w:t>
-      </w:r>
-      <w:r>
-        <w:t>sau đó</w:t>
-      </w:r>
-      <w:r>
-        <w:t xml:space="preserve"> </w:t>
-      </w:r>
-      <w:r>
-        <w:t xml:space="preserve">xây dựng nên các mô hình </w:t>
-      </w:r>
-      <w:r>
-        <w:t>SVR ứng với từng cụm riêng biệt</w:t>
-      </w:r>
-      <w:r>
-        <w:t>.</w:t>
-      </w:r>
-      <w:r>
-        <w:t xml:space="preserve"> </w:t>
-      </w:r>
-      <w:r>
-        <w:t>Các</w:t>
-      </w:r>
-      <w:r>
-        <w:t xml:space="preserve"> </w:t>
-      </w:r>
-      <w:r>
-        <w:t>phương pháp</w:t>
-      </w:r>
-      <w:r>
-        <w:t xml:space="preserve"> </w:t>
-      </w:r>
-      <w:r>
-        <w:t>này</w:t>
-      </w:r>
-      <w:r>
-        <w:t xml:space="preserve"> đều cho kết quả tốt hơn mô hình SV</w:t>
+        <w:t>cũng</w:t>
+      </w:r>
+      <w:r>
+        <w:t xml:space="preserve"> cho kết quả tốt hơn mô hình SV</w:t>
       </w:r>
       <w:r>
         <w:t>R</w:t>
@@ -852,7 +762,10 @@
         <w:spacing w:before="40" w:after="40" w:line="240" w:lineRule="auto"/>
       </w:pPr>
       <w:r>
-        <w:t xml:space="preserve">Đối với thị trường chứng khoán đang trong giai đoạn phát triển như Việt Nam, </w:t>
+        <w:t>Ở Việt Nam, thị trường chứng khoán còn đang trong giai đoạn phát triển</w:t>
+      </w:r>
+      <w:r>
+        <w:t xml:space="preserve">, </w:t>
       </w:r>
       <w:r>
         <w:t>giá cổ phiểu trong rất nhiều giai đoạn biến động không có xu hướng</w:t>
@@ -864,23 +777,32 @@
         <w:t>Do đó, khi</w:t>
       </w:r>
       <w:r>
-        <w:t xml:space="preserve"> giải quyết bài toán dự đoán xu hướng cổ phiếu </w:t>
+        <w:t xml:space="preserve"> giải quyết bài toán dự đoán xu hướng cổ phiếu</w:t>
+      </w:r>
+      <w:r>
+        <w:t>,</w:t>
+      </w:r>
+      <w:r>
+        <w:t xml:space="preserve"> </w:t>
+      </w:r>
+      <w:r>
+        <w:t>việc</w:t>
+      </w:r>
+      <w:r>
+        <w:t xml:space="preserve"> chỉ xem xét dự đoán với hai nhãn lớp tăng và giảm sẽ</w:t>
+      </w:r>
+      <w:r>
+        <w:t xml:space="preserve"> không phản ánh hết đặc trưng của </w:t>
+      </w:r>
+      <w:r>
+        <w:t>thị trường này</w:t>
+      </w:r>
+      <w:r>
+        <w:t xml:space="preserve">. Vì </w:t>
       </w:r>
       <w:r>
         <w:lastRenderedPageBreak/>
-        <w:t>việc</w:t>
-      </w:r>
-      <w:r>
-        <w:t xml:space="preserve"> chỉ xem xét dự đoán với hai nhãn lớp tăng và giảm sẽ</w:t>
-      </w:r>
-      <w:r>
-        <w:t xml:space="preserve"> không phản ánh hết đặc trưng của </w:t>
-      </w:r>
-      <w:r>
-        <w:t>thị trường này</w:t>
-      </w:r>
-      <w:r>
-        <w:t>. Vì vậy, chúng tôi đề xuất hướng tiếp cận dựa trên việc</w:t>
+        <w:t>vậy, chúng tôi đề xuất hướng tiếp cận dựa trên việc</w:t>
       </w:r>
       <w:r>
         <w:t xml:space="preserve"> </w:t>
@@ -907,7 +829,13 @@
         <w:t xml:space="preserve"> ý tưởng </w:t>
       </w:r>
       <w:r>
-        <w:t>của phương pháp hai giai đoạn đã từng thành công ở các thị trường khác cùng phương pháp lai giữa khai thác dữ liệu và tính toán mềm</w:t>
+        <w:t xml:space="preserve">của phương pháp hai giai đoạn đã từng thành công ở các thị trường khác </w:t>
+      </w:r>
+      <w:r>
+        <w:t>cũng như áp dụng</w:t>
+      </w:r>
+      <w:r>
+        <w:t xml:space="preserve"> khai thác dữ liệu và tính toán mềm</w:t>
       </w:r>
       <w:r>
         <w:t>. Phương pháp này là sự</w:t>
@@ -1071,40 +999,25 @@
         <w:t>bộ phân lớp</w:t>
       </w:r>
       <w:r>
-        <w:t xml:space="preserve"> SVM của cụm đó để dự đoán.</w:t>
-      </w:r>
-      <w:r>
-        <w:t xml:space="preserve"> </w:t>
-      </w:r>
-      <w:r>
-        <w:t>Giá trị đầu ra là ba giá trị xác suất mà mẫu đó thuộc về các lớp</w:t>
-      </w:r>
-      <w:r>
-        <w:t>: tăng, giảm và không có xu hướng</w:t>
+        <w:t xml:space="preserve"> SVM của cụm đó để dự đoán</w:t>
       </w:r>
       <w:r>
         <w:t xml:space="preserve">. </w:t>
       </w:r>
       <w:r>
-        <w:t>Kết quả</w:t>
-      </w:r>
-      <w:r>
-        <w:t xml:space="preserve"> phân lớp sẽ được quyết định bằng cách chọn ra xác suất lớn nhất trong ba giá trị trên. </w:t>
-      </w:r>
-      <w:r>
         <w:t xml:space="preserve">Để đánh giá phương pháp đề xuất, </w:t>
       </w:r>
       <w:r>
         <w:t>chúng tôi sẽ thực hiện</w:t>
       </w:r>
       <w:r>
-        <w:t xml:space="preserve"> dự đoán ở hai</w:t>
-      </w:r>
-      <w:r>
-        <w:t xml:space="preserve"> </w:t>
-      </w:r>
-      <w:r>
-        <w:t>chu kỳ: 1 ngày tiếp theo và 5 ngày tiếp theo.</w:t>
+        <w:t xml:space="preserve"> dự đoán ở </w:t>
+      </w:r>
+      <w:r>
+        <w:t xml:space="preserve">chu kỳ </w:t>
+      </w:r>
+      <w:r>
+        <w:t>1 ngày tiếp theo và 5 ngày tiếp theo.</w:t>
       </w:r>
     </w:p>
     <w:p>
@@ -3744,7 +3657,6 @@
           <w:rPr>
             <w:rFonts w:ascii="Cambria Math" w:eastAsiaTheme="minorEastAsia" w:hAnsi="Cambria Math"/>
           </w:rPr>
-          <w:lastRenderedPageBreak/>
           <m:t>K</m:t>
         </m:r>
         <m:d>
@@ -4011,6 +3923,7 @@
           <w:b/>
           <w:i w:val="0"/>
         </w:rPr>
+        <w:lastRenderedPageBreak/>
         <w:t>Ước lượng xác suất</w:t>
       </w:r>
     </w:p>
@@ -4815,980 +4728,13 @@
         <w:rPr>
           <w:rFonts w:eastAsiaTheme="minorEastAsia"/>
         </w:rPr>
-        <w:t>, A và B được xấp xỉ bằng cách cực tiểu hóa hàm log-likelihood (với N</w:t>
-      </w:r>
-      <w:r>
-        <w:rPr>
-          <w:rFonts w:eastAsiaTheme="minorEastAsia"/>
-          <w:vertAlign w:val="subscript"/>
-        </w:rPr>
-        <w:t>+</w:t>
-      </w:r>
-      <w:r>
-        <w:rPr>
-          <w:rFonts w:eastAsiaTheme="minorEastAsia"/>
-        </w:rPr>
-        <w:t xml:space="preserve"> của giá trị </w:t>
-      </w:r>
-      <w:r>
-        <w:rPr>
-          <w:rFonts w:eastAsiaTheme="minorEastAsia"/>
-          <w:i/>
-        </w:rPr>
-        <w:t>y</w:t>
-      </w:r>
-      <w:r>
-        <w:rPr>
-          <w:rFonts w:eastAsiaTheme="minorEastAsia"/>
-          <w:i/>
-          <w:vertAlign w:val="subscript"/>
-        </w:rPr>
-        <w:t>k</w:t>
-      </w:r>
-      <w:r>
-        <w:rPr>
-          <w:rFonts w:eastAsiaTheme="minorEastAsia"/>
-        </w:rPr>
-        <w:t xml:space="preserve"> dương, N</w:t>
-      </w:r>
-      <w:r>
-        <w:rPr>
-          <w:rFonts w:eastAsiaTheme="minorEastAsia"/>
-          <w:vertAlign w:val="subscript"/>
-        </w:rPr>
-        <w:t>-</w:t>
-      </w:r>
-      <w:r>
-        <w:rPr>
-          <w:rFonts w:eastAsiaTheme="minorEastAsia"/>
-        </w:rPr>
-        <w:t xml:space="preserve"> của </w:t>
-      </w:r>
-      <w:r>
-        <w:rPr>
-          <w:rFonts w:eastAsiaTheme="minorEastAsia"/>
-          <w:i/>
-        </w:rPr>
-        <w:t>y</w:t>
-      </w:r>
-      <w:r>
-        <w:rPr>
-          <w:rFonts w:eastAsiaTheme="minorEastAsia"/>
-          <w:i/>
-          <w:vertAlign w:val="subscript"/>
-        </w:rPr>
-        <w:t>k</w:t>
-      </w:r>
-      <w:r>
-        <w:rPr>
-          <w:rFonts w:eastAsiaTheme="minorEastAsia"/>
-        </w:rPr>
-        <w:t xml:space="preserve"> âm):</w:t>
-      </w:r>
-    </w:p>
-    <w:p>
-      <w:pPr>
-        <w:pStyle w:val="Equation"/>
-        <w:ind w:firstLine="1800"/>
-        <w:rPr>
-          <w:rFonts w:eastAsiaTheme="minorEastAsia"/>
-        </w:rPr>
-      </w:pPr>
-      <m:oMath>
-        <m:func>
-          <m:funcPr>
-            <m:ctrlPr>
-              <w:rPr>
-                <w:rFonts w:ascii="Cambria Math" w:eastAsiaTheme="minorEastAsia" w:hAnsi="Cambria Math"/>
-              </w:rPr>
-            </m:ctrlPr>
-          </m:funcPr>
-          <m:fName>
-            <m:limLow>
-              <m:limLowPr>
-                <m:ctrlPr>
-                  <w:rPr>
-                    <w:rFonts w:ascii="Cambria Math" w:eastAsiaTheme="minorEastAsia" w:hAnsi="Cambria Math"/>
-                  </w:rPr>
-                </m:ctrlPr>
-              </m:limLowPr>
-              <m:e>
-                <m:r>
-                  <m:rPr>
-                    <m:sty m:val="p"/>
-                  </m:rPr>
-                  <w:rPr>
-                    <w:rFonts w:ascii="Cambria Math" w:hAnsi="Cambria Math"/>
-                  </w:rPr>
-                  <m:t>min</m:t>
-                </m:r>
-              </m:e>
-              <m:lim>
-                <m:r>
-                  <w:rPr>
-                    <w:rFonts w:ascii="Cambria Math" w:eastAsiaTheme="minorEastAsia" w:hAnsi="Cambria Math"/>
-                  </w:rPr>
-                  <m:t>A</m:t>
-                </m:r>
-                <m:r>
-                  <m:rPr>
-                    <m:sty m:val="p"/>
-                  </m:rPr>
-                  <w:rPr>
-                    <w:rFonts w:ascii="Cambria Math" w:eastAsiaTheme="minorEastAsia" w:hAnsi="Cambria Math"/>
-                  </w:rPr>
-                  <m:t>,</m:t>
-                </m:r>
-                <m:r>
-                  <w:rPr>
-                    <w:rFonts w:ascii="Cambria Math" w:eastAsiaTheme="minorEastAsia" w:hAnsi="Cambria Math"/>
-                  </w:rPr>
-                  <m:t>B</m:t>
-                </m:r>
-              </m:lim>
-            </m:limLow>
-          </m:fName>
-          <m:e>
-            <m:r>
-              <w:rPr>
-                <w:rFonts w:ascii="Cambria Math" w:eastAsiaTheme="minorEastAsia" w:hAnsi="Cambria Math"/>
-              </w:rPr>
-              <m:t>F</m:t>
-            </m:r>
-            <m:d>
-              <m:dPr>
-                <m:ctrlPr>
-                  <w:rPr>
-                    <w:rFonts w:ascii="Cambria Math" w:eastAsiaTheme="minorEastAsia" w:hAnsi="Cambria Math"/>
-                  </w:rPr>
-                </m:ctrlPr>
-              </m:dPr>
-              <m:e>
-                <m:r>
-                  <w:rPr>
-                    <w:rFonts w:ascii="Cambria Math" w:eastAsiaTheme="minorEastAsia" w:hAnsi="Cambria Math"/>
-                  </w:rPr>
-                  <m:t>A</m:t>
-                </m:r>
-                <m:r>
-                  <m:rPr>
-                    <m:sty m:val="p"/>
-                  </m:rPr>
-                  <w:rPr>
-                    <w:rFonts w:ascii="Cambria Math" w:eastAsiaTheme="minorEastAsia" w:hAnsi="Cambria Math"/>
-                  </w:rPr>
-                  <m:t>,</m:t>
-                </m:r>
-                <m:r>
-                  <w:rPr>
-                    <w:rFonts w:ascii="Cambria Math" w:eastAsiaTheme="minorEastAsia" w:hAnsi="Cambria Math"/>
-                  </w:rPr>
-                  <m:t>B</m:t>
-                </m:r>
-              </m:e>
-            </m:d>
-            <m:r>
-              <m:rPr>
-                <m:sty m:val="p"/>
-              </m:rPr>
-              <w:rPr>
-                <w:rFonts w:ascii="Cambria Math" w:eastAsiaTheme="minorEastAsia" w:hAnsi="Cambria Math"/>
-              </w:rPr>
-              <m:t xml:space="preserve"> =</m:t>
-            </m:r>
-          </m:e>
-        </m:func>
-        <m:r>
-          <m:rPr>
-            <m:sty m:val="p"/>
-          </m:rPr>
-          <w:rPr>
-            <w:rFonts w:ascii="Cambria Math" w:eastAsiaTheme="minorEastAsia" w:hAnsi="Cambria Math"/>
-          </w:rPr>
-          <m:t>-</m:t>
-        </m:r>
-        <m:nary>
-          <m:naryPr>
-            <m:chr m:val="∑"/>
-            <m:limLoc m:val="undOvr"/>
-            <m:ctrlPr>
-              <w:rPr>
-                <w:rFonts w:ascii="Cambria Math" w:eastAsiaTheme="minorEastAsia" w:hAnsi="Cambria Math"/>
-              </w:rPr>
-            </m:ctrlPr>
-          </m:naryPr>
-          <m:sub>
-            <m:r>
-              <w:rPr>
-                <w:rFonts w:ascii="Cambria Math" w:eastAsiaTheme="minorEastAsia" w:hAnsi="Cambria Math"/>
-              </w:rPr>
-              <m:t>n</m:t>
-            </m:r>
-            <m:r>
-              <m:rPr>
-                <m:sty m:val="p"/>
-              </m:rPr>
-              <w:rPr>
-                <w:rFonts w:ascii="Cambria Math" w:eastAsiaTheme="minorEastAsia" w:hAnsi="Cambria Math"/>
-              </w:rPr>
-              <m:t>=1</m:t>
-            </m:r>
-          </m:sub>
-          <m:sup>
-            <m:r>
-              <w:rPr>
-                <w:rFonts w:ascii="Cambria Math" w:eastAsiaTheme="minorEastAsia" w:hAnsi="Cambria Math"/>
-              </w:rPr>
-              <m:t>N</m:t>
-            </m:r>
-          </m:sup>
-          <m:e>
-            <m:d>
-              <m:dPr>
-                <m:begChr m:val="["/>
-                <m:endChr m:val="]"/>
-                <m:ctrlPr>
-                  <w:rPr>
-                    <w:rFonts w:ascii="Cambria Math" w:eastAsiaTheme="minorEastAsia" w:hAnsi="Cambria Math"/>
-                  </w:rPr>
-                </m:ctrlPr>
-              </m:dPr>
-              <m:e>
-                <m:sSub>
-                  <m:sSubPr>
-                    <m:ctrlPr>
-                      <w:rPr>
-                        <w:rFonts w:ascii="Cambria Math" w:eastAsiaTheme="minorEastAsia" w:hAnsi="Cambria Math"/>
-                      </w:rPr>
-                    </m:ctrlPr>
-                  </m:sSubPr>
-                  <m:e>
-                    <m:r>
-                      <w:rPr>
-                        <w:rFonts w:ascii="Cambria Math" w:eastAsiaTheme="minorEastAsia" w:hAnsi="Cambria Math"/>
-                      </w:rPr>
-                      <m:t>t</m:t>
-                    </m:r>
-                  </m:e>
-                  <m:sub>
-                    <m:r>
-                      <w:rPr>
-                        <w:rFonts w:ascii="Cambria Math" w:eastAsiaTheme="minorEastAsia" w:hAnsi="Cambria Math"/>
-                      </w:rPr>
-                      <m:t>n</m:t>
-                    </m:r>
-                  </m:sub>
-                </m:sSub>
-                <m:func>
-                  <m:funcPr>
-                    <m:ctrlPr>
-                      <w:rPr>
-                        <w:rFonts w:ascii="Cambria Math" w:eastAsiaTheme="minorEastAsia" w:hAnsi="Cambria Math"/>
-                      </w:rPr>
-                    </m:ctrlPr>
-                  </m:funcPr>
-                  <m:fName>
-                    <m:r>
-                      <m:rPr>
-                        <m:sty m:val="p"/>
-                      </m:rPr>
-                      <w:rPr>
-                        <w:rFonts w:ascii="Cambria Math" w:eastAsiaTheme="minorEastAsia" w:hAnsi="Cambria Math"/>
-                      </w:rPr>
-                      <m:t>log</m:t>
-                    </m:r>
-                  </m:fName>
-                  <m:e>
-                    <m:d>
-                      <m:dPr>
-                        <m:ctrlPr>
-                          <w:rPr>
-                            <w:rFonts w:ascii="Cambria Math" w:eastAsiaTheme="minorEastAsia" w:hAnsi="Cambria Math"/>
-                          </w:rPr>
-                        </m:ctrlPr>
-                      </m:dPr>
-                      <m:e>
-                        <m:sSub>
-                          <m:sSubPr>
-                            <m:ctrlPr>
-                              <w:rPr>
-                                <w:rFonts w:ascii="Cambria Math" w:eastAsiaTheme="minorEastAsia" w:hAnsi="Cambria Math"/>
-                              </w:rPr>
-                            </m:ctrlPr>
-                          </m:sSubPr>
-                          <m:e>
-                            <m:r>
-                              <w:rPr>
-                                <w:rFonts w:ascii="Cambria Math" w:eastAsiaTheme="minorEastAsia" w:hAnsi="Cambria Math"/>
-                              </w:rPr>
-                              <m:t>p</m:t>
-                            </m:r>
-                          </m:e>
-                          <m:sub>
-                            <m:r>
-                              <w:rPr>
-                                <w:rFonts w:ascii="Cambria Math" w:eastAsiaTheme="minorEastAsia" w:hAnsi="Cambria Math"/>
-                              </w:rPr>
-                              <m:t>n</m:t>
-                            </m:r>
-                          </m:sub>
-                        </m:sSub>
-                      </m:e>
-                    </m:d>
-                  </m:e>
-                </m:func>
-                <m:r>
-                  <m:rPr>
-                    <m:sty m:val="p"/>
-                  </m:rPr>
-                  <w:rPr>
-                    <w:rFonts w:ascii="Cambria Math" w:eastAsiaTheme="minorEastAsia" w:hAnsi="Cambria Math"/>
-                  </w:rPr>
-                  <m:t>+(1-</m:t>
-                </m:r>
-                <m:sSub>
-                  <m:sSubPr>
-                    <m:ctrlPr>
-                      <w:rPr>
-                        <w:rFonts w:ascii="Cambria Math" w:eastAsiaTheme="minorEastAsia" w:hAnsi="Cambria Math"/>
-                      </w:rPr>
-                    </m:ctrlPr>
-                  </m:sSubPr>
-                  <m:e>
-                    <m:r>
-                      <w:rPr>
-                        <w:rFonts w:ascii="Cambria Math" w:eastAsiaTheme="minorEastAsia" w:hAnsi="Cambria Math"/>
-                      </w:rPr>
-                      <m:t>t</m:t>
-                    </m:r>
-                  </m:e>
-                  <m:sub>
-                    <m:r>
-                      <w:rPr>
-                        <w:rFonts w:ascii="Cambria Math" w:eastAsiaTheme="minorEastAsia" w:hAnsi="Cambria Math"/>
-                      </w:rPr>
-                      <m:t>n</m:t>
-                    </m:r>
-                  </m:sub>
-                </m:sSub>
-                <m:r>
-                  <m:rPr>
-                    <m:sty m:val="p"/>
-                  </m:rPr>
-                  <w:rPr>
-                    <w:rFonts w:ascii="Cambria Math" w:eastAsiaTheme="minorEastAsia" w:hAnsi="Cambria Math"/>
-                  </w:rPr>
-                  <m:t>)</m:t>
-                </m:r>
-                <m:func>
-                  <m:funcPr>
-                    <m:ctrlPr>
-                      <w:rPr>
-                        <w:rFonts w:ascii="Cambria Math" w:eastAsiaTheme="minorEastAsia" w:hAnsi="Cambria Math"/>
-                      </w:rPr>
-                    </m:ctrlPr>
-                  </m:funcPr>
-                  <m:fName>
-                    <m:r>
-                      <m:rPr>
-                        <m:sty m:val="p"/>
-                      </m:rPr>
-                      <w:rPr>
-                        <w:rFonts w:ascii="Cambria Math" w:eastAsiaTheme="minorEastAsia" w:hAnsi="Cambria Math"/>
-                      </w:rPr>
-                      <m:t>log</m:t>
-                    </m:r>
-                  </m:fName>
-                  <m:e>
-                    <m:d>
-                      <m:dPr>
-                        <m:ctrlPr>
-                          <w:rPr>
-                            <w:rFonts w:ascii="Cambria Math" w:eastAsiaTheme="minorEastAsia" w:hAnsi="Cambria Math"/>
-                          </w:rPr>
-                        </m:ctrlPr>
-                      </m:dPr>
-                      <m:e>
-                        <m:r>
-                          <m:rPr>
-                            <m:sty m:val="p"/>
-                          </m:rPr>
-                          <w:rPr>
-                            <w:rFonts w:ascii="Cambria Math" w:eastAsiaTheme="minorEastAsia" w:hAnsi="Cambria Math"/>
-                          </w:rPr>
-                          <m:t>1-</m:t>
-                        </m:r>
-                        <m:sSub>
-                          <m:sSubPr>
-                            <m:ctrlPr>
-                              <w:rPr>
-                                <w:rFonts w:ascii="Cambria Math" w:eastAsiaTheme="minorEastAsia" w:hAnsi="Cambria Math"/>
-                              </w:rPr>
-                            </m:ctrlPr>
-                          </m:sSubPr>
-                          <m:e>
-                            <m:r>
-                              <w:rPr>
-                                <w:rFonts w:ascii="Cambria Math" w:eastAsiaTheme="minorEastAsia" w:hAnsi="Cambria Math"/>
-                              </w:rPr>
-                              <m:t>p</m:t>
-                            </m:r>
-                          </m:e>
-                          <m:sub>
-                            <m:r>
-                              <w:rPr>
-                                <w:rFonts w:ascii="Cambria Math" w:eastAsiaTheme="minorEastAsia" w:hAnsi="Cambria Math"/>
-                              </w:rPr>
-                              <m:t>n</m:t>
-                            </m:r>
-                          </m:sub>
-                        </m:sSub>
-                      </m:e>
-                    </m:d>
-                  </m:e>
-                </m:func>
-              </m:e>
-            </m:d>
-          </m:e>
-        </m:nary>
-      </m:oMath>
-      <w:r>
-        <w:rPr>
-          <w:rFonts w:eastAsiaTheme="minorEastAsia"/>
-        </w:rPr>
-        <w:tab/>
-      </w:r>
-      <w:r>
-        <w:rPr>
-          <w:rFonts w:eastAsiaTheme="minorEastAsia"/>
-        </w:rPr>
-        <w:t>(9)</w:t>
-      </w:r>
-    </w:p>
-    <w:p>
-      <w:pPr>
-        <w:pStyle w:val="Text"/>
-        <w:ind w:firstLine="1440"/>
-        <w:rPr>
-          <w:rFonts w:eastAsiaTheme="minorEastAsia"/>
-        </w:rPr>
-      </w:pPr>
-      <w:r>
-        <w:rPr>
-          <w:rFonts w:eastAsiaTheme="minorEastAsia"/>
-        </w:rPr>
-        <w:t xml:space="preserve">trong đó, </w:t>
-      </w:r>
-      <m:oMath>
-        <m:sSub>
-          <m:sSubPr>
-            <m:ctrlPr>
-              <w:rPr>
-                <w:rFonts w:ascii="Cambria Math" w:eastAsiaTheme="minorEastAsia" w:hAnsi="Cambria Math"/>
-              </w:rPr>
-            </m:ctrlPr>
-          </m:sSubPr>
-          <m:e>
-            <m:r>
-              <w:rPr>
-                <w:rFonts w:ascii="Cambria Math" w:eastAsiaTheme="minorEastAsia" w:hAnsi="Cambria Math"/>
-              </w:rPr>
-              <m:t>p</m:t>
-            </m:r>
-          </m:e>
-          <m:sub>
-            <m:r>
-              <w:rPr>
-                <w:rFonts w:ascii="Cambria Math" w:eastAsiaTheme="minorEastAsia" w:hAnsi="Cambria Math"/>
-              </w:rPr>
-              <m:t>n</m:t>
-            </m:r>
-          </m:sub>
-        </m:sSub>
-        <m:r>
-          <m:rPr>
-            <m:sty m:val="p"/>
-          </m:rPr>
-          <w:rPr>
-            <w:rFonts w:ascii="Cambria Math" w:eastAsiaTheme="minorEastAsia" w:hAnsi="Cambria Math"/>
-          </w:rPr>
-          <m:t>=</m:t>
-        </m:r>
-        <m:sSub>
-          <m:sSubPr>
-            <m:ctrlPr>
-              <w:rPr>
-                <w:rFonts w:ascii="Cambria Math" w:eastAsiaTheme="minorEastAsia" w:hAnsi="Cambria Math"/>
-              </w:rPr>
-            </m:ctrlPr>
-          </m:sSubPr>
-          <m:e>
-            <m:r>
-              <w:rPr>
-                <w:rFonts w:ascii="Cambria Math" w:eastAsiaTheme="minorEastAsia" w:hAnsi="Cambria Math"/>
-              </w:rPr>
-              <m:t>r</m:t>
-            </m:r>
-          </m:e>
-          <m:sub>
-            <m:r>
-              <w:rPr>
-                <w:rFonts w:ascii="Cambria Math" w:eastAsiaTheme="minorEastAsia" w:hAnsi="Cambria Math"/>
-              </w:rPr>
-              <m:t>ij</m:t>
-            </m:r>
-          </m:sub>
-        </m:sSub>
-        <m:d>
-          <m:dPr>
-            <m:ctrlPr>
-              <w:rPr>
-                <w:rFonts w:ascii="Cambria Math" w:eastAsiaTheme="minorEastAsia" w:hAnsi="Cambria Math"/>
-              </w:rPr>
-            </m:ctrlPr>
-          </m:dPr>
-          <m:e>
-            <m:sSub>
-              <m:sSubPr>
-                <m:ctrlPr>
-                  <w:rPr>
-                    <w:rFonts w:ascii="Cambria Math" w:eastAsiaTheme="minorEastAsia" w:hAnsi="Cambria Math"/>
-                  </w:rPr>
-                </m:ctrlPr>
-              </m:sSubPr>
-              <m:e>
-                <m:r>
-                  <w:rPr>
-                    <w:rFonts w:ascii="Cambria Math" w:eastAsiaTheme="minorEastAsia" w:hAnsi="Cambria Math"/>
-                  </w:rPr>
-                  <m:t>f</m:t>
-                </m:r>
-              </m:e>
-              <m:sub>
-                <m:r>
-                  <w:rPr>
-                    <w:rFonts w:ascii="Cambria Math" w:eastAsiaTheme="minorEastAsia" w:hAnsi="Cambria Math"/>
-                  </w:rPr>
-                  <m:t>n</m:t>
-                </m:r>
-              </m:sub>
-            </m:sSub>
-            <m:r>
-              <m:rPr>
-                <m:sty m:val="p"/>
-              </m:rPr>
-              <w:rPr>
-                <w:rFonts w:ascii="Cambria Math" w:eastAsiaTheme="minorEastAsia" w:hAnsi="Cambria Math"/>
-              </w:rPr>
-              <m:t>≡</m:t>
-            </m:r>
-            <m:r>
-              <w:rPr>
-                <w:rFonts w:ascii="Cambria Math" w:eastAsiaTheme="minorEastAsia" w:hAnsi="Cambria Math"/>
-              </w:rPr>
-              <m:t>f</m:t>
-            </m:r>
-            <m:d>
-              <m:dPr>
-                <m:ctrlPr>
-                  <w:rPr>
-                    <w:rFonts w:ascii="Cambria Math" w:eastAsiaTheme="minorEastAsia" w:hAnsi="Cambria Math"/>
-                  </w:rPr>
-                </m:ctrlPr>
-              </m:dPr>
-              <m:e>
-                <m:sSub>
-                  <m:sSubPr>
-                    <m:ctrlPr>
-                      <w:rPr>
-                        <w:rFonts w:ascii="Cambria Math" w:eastAsiaTheme="minorEastAsia" w:hAnsi="Cambria Math"/>
-                      </w:rPr>
-                    </m:ctrlPr>
-                  </m:sSubPr>
-                  <m:e>
-                    <m:r>
-                      <w:rPr>
-                        <w:rFonts w:ascii="Cambria Math" w:eastAsiaTheme="minorEastAsia" w:hAnsi="Cambria Math"/>
-                      </w:rPr>
-                      <m:t>x</m:t>
-                    </m:r>
-                  </m:e>
-                  <m:sub>
-                    <m:r>
-                      <w:rPr>
-                        <w:rFonts w:ascii="Cambria Math" w:eastAsiaTheme="minorEastAsia" w:hAnsi="Cambria Math"/>
-                      </w:rPr>
-                      <m:t>n</m:t>
-                    </m:r>
-                  </m:sub>
-                </m:sSub>
-              </m:e>
-            </m:d>
-          </m:e>
-        </m:d>
-        <m:r>
-          <w:rPr>
-            <w:rFonts w:ascii="Cambria Math" w:eastAsiaTheme="minorEastAsia" w:hAnsi="Cambria Math"/>
-          </w:rPr>
-          <m:t>,</m:t>
-        </m:r>
-      </m:oMath>
-      <w:r>
-        <w:rPr>
-          <w:rFonts w:eastAsiaTheme="minorEastAsia"/>
-        </w:rPr>
-        <w:t xml:space="preserve">   </w:t>
-      </w:r>
-      <w:r>
-        <w:rPr>
-          <w:rFonts w:eastAsiaTheme="minorEastAsia"/>
-        </w:rPr>
-        <w:t xml:space="preserve"> </w:t>
-      </w:r>
-    </w:p>
-    <w:p>
-      <w:pPr>
-        <w:pStyle w:val="Text"/>
-        <w:ind w:firstLine="1440"/>
-        <w:rPr>
-          <w:rFonts w:eastAsiaTheme="minorEastAsia"/>
-        </w:rPr>
-      </w:pPr>
-      <w:r>
-        <w:rPr>
-          <w:rFonts w:eastAsiaTheme="minorEastAsia"/>
-        </w:rPr>
-        <w:t>và</w:t>
-      </w:r>
-      <w:r>
-        <w:rPr>
-          <w:rFonts w:eastAsiaTheme="minorEastAsia"/>
-        </w:rPr>
-        <w:t xml:space="preserve"> </w:t>
-      </w:r>
-      <w:r>
-        <w:rPr>
-          <w:rFonts w:eastAsiaTheme="minorEastAsia"/>
-        </w:rPr>
-        <w:t xml:space="preserve"> </w:t>
-      </w:r>
-      <m:oMath>
-        <m:sSub>
-          <m:sSubPr>
-            <m:ctrlPr>
-              <w:rPr>
-                <w:rFonts w:ascii="Cambria Math" w:eastAsiaTheme="minorEastAsia" w:hAnsi="Cambria Math"/>
-              </w:rPr>
-            </m:ctrlPr>
-          </m:sSubPr>
-          <m:e>
-            <m:r>
-              <w:rPr>
-                <w:rFonts w:ascii="Cambria Math" w:eastAsiaTheme="minorEastAsia" w:hAnsi="Cambria Math"/>
-              </w:rPr>
-              <m:t>t</m:t>
-            </m:r>
-          </m:e>
-          <m:sub>
-            <m:r>
-              <w:rPr>
-                <w:rFonts w:ascii="Cambria Math" w:eastAsiaTheme="minorEastAsia" w:hAnsi="Cambria Math"/>
-              </w:rPr>
-              <m:t>n</m:t>
-            </m:r>
-          </m:sub>
-        </m:sSub>
-        <m:r>
-          <m:rPr>
-            <m:sty m:val="p"/>
-          </m:rPr>
-          <w:rPr>
-            <w:rFonts w:ascii="Cambria Math" w:eastAsiaTheme="minorEastAsia" w:hAnsi="Cambria Math"/>
-          </w:rPr>
-          <m:t>=</m:t>
-        </m:r>
-        <m:d>
-          <m:dPr>
-            <m:begChr m:val="{"/>
-            <m:endChr m:val=""/>
-            <m:ctrlPr>
-              <w:rPr>
-                <w:rFonts w:ascii="Cambria Math" w:eastAsiaTheme="minorEastAsia" w:hAnsi="Cambria Math"/>
-              </w:rPr>
-            </m:ctrlPr>
-          </m:dPr>
-          <m:e>
-            <m:eqArr>
-              <m:eqArrPr>
-                <m:ctrlPr>
-                  <w:rPr>
-                    <w:rFonts w:ascii="Cambria Math" w:eastAsiaTheme="minorEastAsia" w:hAnsi="Cambria Math"/>
-                  </w:rPr>
-                </m:ctrlPr>
-              </m:eqArrPr>
-              <m:e>
-                <m:f>
-                  <m:fPr>
-                    <m:ctrlPr>
-                      <w:rPr>
-                        <w:rFonts w:ascii="Cambria Math" w:eastAsiaTheme="minorEastAsia" w:hAnsi="Cambria Math"/>
-                      </w:rPr>
-                    </m:ctrlPr>
-                  </m:fPr>
-                  <m:num>
-                    <m:sSub>
-                      <m:sSubPr>
-                        <m:ctrlPr>
-                          <w:rPr>
-                            <w:rFonts w:ascii="Cambria Math" w:eastAsiaTheme="minorEastAsia" w:hAnsi="Cambria Math"/>
-                          </w:rPr>
-                        </m:ctrlPr>
-                      </m:sSubPr>
-                      <m:e>
-                        <m:r>
-                          <w:rPr>
-                            <w:rFonts w:ascii="Cambria Math" w:eastAsiaTheme="minorEastAsia" w:hAnsi="Cambria Math"/>
-                          </w:rPr>
-                          <m:t>N</m:t>
-                        </m:r>
-                      </m:e>
-                      <m:sub>
-                        <m:r>
-                          <m:rPr>
-                            <m:sty m:val="p"/>
-                          </m:rPr>
-                          <w:rPr>
-                            <w:rFonts w:ascii="Cambria Math" w:eastAsiaTheme="minorEastAsia" w:hAnsi="Cambria Math"/>
-                          </w:rPr>
-                          <m:t>+</m:t>
-                        </m:r>
-                      </m:sub>
-                    </m:sSub>
-                    <m:r>
-                      <m:rPr>
-                        <m:sty m:val="p"/>
-                      </m:rPr>
-                      <w:rPr>
-                        <w:rFonts w:ascii="Cambria Math" w:eastAsiaTheme="minorEastAsia" w:hAnsi="Cambria Math"/>
-                      </w:rPr>
-                      <m:t>+1</m:t>
-                    </m:r>
-                  </m:num>
-                  <m:den>
-                    <m:sSub>
-                      <m:sSubPr>
-                        <m:ctrlPr>
-                          <w:rPr>
-                            <w:rFonts w:ascii="Cambria Math" w:eastAsiaTheme="minorEastAsia" w:hAnsi="Cambria Math"/>
-                          </w:rPr>
-                        </m:ctrlPr>
-                      </m:sSubPr>
-                      <m:e>
-                        <m:r>
-                          <w:rPr>
-                            <w:rFonts w:ascii="Cambria Math" w:eastAsiaTheme="minorEastAsia" w:hAnsi="Cambria Math"/>
-                          </w:rPr>
-                          <m:t>N</m:t>
-                        </m:r>
-                      </m:e>
-                      <m:sub>
-                        <m:r>
-                          <m:rPr>
-                            <m:sty m:val="p"/>
-                          </m:rPr>
-                          <w:rPr>
-                            <w:rFonts w:ascii="Cambria Math" w:eastAsiaTheme="minorEastAsia" w:hAnsi="Cambria Math"/>
-                          </w:rPr>
-                          <m:t>+</m:t>
-                        </m:r>
-                      </m:sub>
-                    </m:sSub>
-                    <m:r>
-                      <m:rPr>
-                        <m:sty m:val="p"/>
-                      </m:rPr>
-                      <w:rPr>
-                        <w:rFonts w:ascii="Cambria Math" w:eastAsiaTheme="minorEastAsia" w:hAnsi="Cambria Math"/>
-                      </w:rPr>
-                      <m:t>+2</m:t>
-                    </m:r>
-                  </m:den>
-                </m:f>
-                <m:r>
-                  <m:rPr>
-                    <m:nor/>
-                  </m:rPr>
-                  <w:rPr>
-                    <w:rFonts w:ascii="Cambria Math" w:eastAsiaTheme="minorEastAsia" w:hAnsi="Cambria Math"/>
-                  </w:rPr>
-                  <m:t>nếu</m:t>
-                </m:r>
-                <m:sSub>
-                  <m:sSubPr>
-                    <m:ctrlPr>
-                      <w:rPr>
-                        <w:rFonts w:ascii="Cambria Math" w:eastAsiaTheme="minorEastAsia" w:hAnsi="Cambria Math"/>
-                      </w:rPr>
-                    </m:ctrlPr>
-                  </m:sSubPr>
-                  <m:e>
-                    <m:r>
-                      <w:rPr>
-                        <w:rFonts w:ascii="Cambria Math" w:eastAsiaTheme="minorEastAsia" w:hAnsi="Cambria Math"/>
-                      </w:rPr>
-                      <m:t xml:space="preserve"> y</m:t>
-                    </m:r>
-                  </m:e>
-                  <m:sub>
-                    <m:r>
-                      <w:rPr>
-                        <w:rFonts w:ascii="Cambria Math" w:eastAsiaTheme="minorEastAsia" w:hAnsi="Cambria Math"/>
-                      </w:rPr>
-                      <m:t>n</m:t>
-                    </m:r>
-                  </m:sub>
-                </m:sSub>
-                <m:r>
-                  <m:rPr>
-                    <m:sty m:val="p"/>
-                  </m:rPr>
-                  <w:rPr>
-                    <w:rFonts w:ascii="Cambria Math" w:eastAsiaTheme="minorEastAsia" w:hAnsi="Cambria Math"/>
-                  </w:rPr>
-                  <m:t>=+1</m:t>
-                </m:r>
-              </m:e>
-              <m:e>
-                <m:f>
-                  <m:fPr>
-                    <m:ctrlPr>
-                      <w:rPr>
-                        <w:rFonts w:ascii="Cambria Math" w:eastAsiaTheme="minorEastAsia" w:hAnsi="Cambria Math"/>
-                      </w:rPr>
-                    </m:ctrlPr>
-                  </m:fPr>
-                  <m:num>
-                    <m:r>
-                      <m:rPr>
-                        <m:sty m:val="p"/>
-                      </m:rPr>
-                      <w:rPr>
-                        <w:rFonts w:ascii="Cambria Math" w:eastAsiaTheme="minorEastAsia" w:hAnsi="Cambria Math"/>
-                      </w:rPr>
-                      <m:t>1</m:t>
-                    </m:r>
-                  </m:num>
-                  <m:den>
-                    <m:sSub>
-                      <m:sSubPr>
-                        <m:ctrlPr>
-                          <w:rPr>
-                            <w:rFonts w:ascii="Cambria Math" w:eastAsiaTheme="minorEastAsia" w:hAnsi="Cambria Math"/>
-                          </w:rPr>
-                        </m:ctrlPr>
-                      </m:sSubPr>
-                      <m:e>
-                        <m:r>
-                          <w:rPr>
-                            <w:rFonts w:ascii="Cambria Math" w:eastAsiaTheme="minorEastAsia" w:hAnsi="Cambria Math"/>
-                          </w:rPr>
-                          <m:t>N</m:t>
-                        </m:r>
-                      </m:e>
-                      <m:sub>
-                        <m:r>
-                          <m:rPr>
-                            <m:sty m:val="p"/>
-                          </m:rPr>
-                          <w:rPr>
-                            <w:rFonts w:ascii="Cambria Math" w:eastAsiaTheme="minorEastAsia" w:hAnsi="Cambria Math"/>
-                          </w:rPr>
-                          <m:t>-</m:t>
-                        </m:r>
-                      </m:sub>
-                    </m:sSub>
-                    <m:r>
-                      <m:rPr>
-                        <m:sty m:val="p"/>
-                      </m:rPr>
-                      <w:rPr>
-                        <w:rFonts w:ascii="Cambria Math" w:eastAsiaTheme="minorEastAsia" w:hAnsi="Cambria Math"/>
-                      </w:rPr>
-                      <m:t>+2</m:t>
-                    </m:r>
-                  </m:den>
-                </m:f>
-                <m:r>
-                  <m:rPr>
-                    <m:nor/>
-                  </m:rPr>
-                  <w:rPr>
-                    <w:rFonts w:ascii="Cambria Math" w:eastAsiaTheme="minorEastAsia" w:hAnsi="Cambria Math"/>
-                  </w:rPr>
-                  <m:t>nếu</m:t>
-                </m:r>
-                <m:sSub>
-                  <m:sSubPr>
-                    <m:ctrlPr>
-                      <w:rPr>
-                        <w:rFonts w:ascii="Cambria Math" w:eastAsiaTheme="minorEastAsia" w:hAnsi="Cambria Math"/>
-                      </w:rPr>
-                    </m:ctrlPr>
-                  </m:sSubPr>
-                  <m:e>
-                    <m:r>
-                      <w:rPr>
-                        <w:rFonts w:ascii="Cambria Math" w:eastAsiaTheme="minorEastAsia" w:hAnsi="Cambria Math"/>
-                      </w:rPr>
-                      <m:t xml:space="preserve"> y</m:t>
-                    </m:r>
-                  </m:e>
-                  <m:sub>
-                    <m:r>
-                      <w:rPr>
-                        <w:rFonts w:ascii="Cambria Math" w:eastAsiaTheme="minorEastAsia" w:hAnsi="Cambria Math"/>
-                      </w:rPr>
-                      <m:t>n</m:t>
-                    </m:r>
-                  </m:sub>
-                </m:sSub>
-                <m:r>
-                  <m:rPr>
-                    <m:sty m:val="p"/>
-                  </m:rPr>
-                  <w:rPr>
-                    <w:rFonts w:ascii="Cambria Math" w:eastAsiaTheme="minorEastAsia" w:hAnsi="Cambria Math"/>
-                  </w:rPr>
-                  <m:t>=-1</m:t>
-                </m:r>
-              </m:e>
-            </m:eqArr>
-          </m:e>
-        </m:d>
-      </m:oMath>
-      <w:r>
-        <w:rPr>
-          <w:rFonts w:eastAsiaTheme="minorEastAsia"/>
-        </w:rPr>
-        <w:t xml:space="preserve">, </w:t>
-      </w:r>
-      <w:r>
-        <w:rPr>
-          <w:rFonts w:eastAsiaTheme="minorEastAsia"/>
-        </w:rPr>
-        <w:t xml:space="preserve">   </w:t>
-      </w:r>
-      <w:r>
-        <w:rPr>
-          <w:rFonts w:eastAsiaTheme="minorEastAsia"/>
-        </w:rPr>
-        <w:t>n = 1, …, N</w:t>
-      </w:r>
-      <w:r>
-        <w:rPr>
-          <w:rFonts w:eastAsiaTheme="minorEastAsia"/>
-        </w:rPr>
-        <w:t>.</w:t>
+        <w:t>, A và B được xấp xỉ bằng cách cực tiểu hóa hàm log-likelihood</w:t>
+      </w:r>
+      <w:r>
+        <w:rPr>
+          <w:rFonts w:eastAsiaTheme="minorEastAsia"/>
+        </w:rPr>
+        <w:t xml:space="preserve"> âm.</w:t>
       </w:r>
     </w:p>
     <w:p>
@@ -6185,7 +5131,13 @@
         <w:rPr>
           <w:rFonts w:eastAsiaTheme="minorEastAsia"/>
         </w:rPr>
-        <w:t>(10)</w:t>
+        <w:t>(9</w:t>
+      </w:r>
+      <w:r>
+        <w:rPr>
+          <w:rFonts w:eastAsiaTheme="minorEastAsia"/>
+        </w:rPr>
+        <w:t>)</w:t>
       </w:r>
     </w:p>
     <w:p>
@@ -6335,7 +5287,19 @@
         <w:rPr>
           <w:rFonts w:eastAsiaTheme="minorEastAsia"/>
         </w:rPr>
-        <w:t>Ta có thể viết lại (10) theo dạng:</w:t>
+        <w:t>Ta có thể viết lạ</w:t>
+      </w:r>
+      <w:r>
+        <w:rPr>
+          <w:rFonts w:eastAsiaTheme="minorEastAsia"/>
+        </w:rPr>
+        <w:t>i (9</w:t>
+      </w:r>
+      <w:r>
+        <w:rPr>
+          <w:rFonts w:eastAsiaTheme="minorEastAsia"/>
+        </w:rPr>
+        <w:t>) theo dạng:</w:t>
       </w:r>
     </w:p>
     <w:p>
@@ -6485,7 +5449,7 @@
         <w:rPr>
           <w:rFonts w:eastAsiaTheme="minorEastAsia"/>
         </w:rPr>
-        <w:t>(11</w:t>
+        <w:t>(10</w:t>
       </w:r>
       <w:r>
         <w:rPr>
@@ -7150,7 +6114,7 @@
         <w:rPr>
           <w:rFonts w:eastAsiaTheme="minorEastAsia"/>
         </w:rPr>
-        <w:t>(12</w:t>
+        <w:t>(11</w:t>
       </w:r>
       <w:r>
         <w:rPr>
@@ -7468,7 +6432,7 @@
         <w:rPr>
           <w:rFonts w:eastAsiaTheme="minorEastAsia"/>
         </w:rPr>
-        <w:t>(13</w:t>
+        <w:t>(12</w:t>
       </w:r>
       <w:r>
         <w:rPr>
@@ -7489,7 +6453,6 @@
         <w:rPr>
           <w:rFonts w:eastAsiaTheme="minorEastAsia"/>
         </w:rPr>
-        <w:lastRenderedPageBreak/>
         <w:t xml:space="preserve">cho nên </w:t>
       </w:r>
       <w:r>
@@ -7878,7 +6841,7 @@
         <w:rPr>
           <w:rFonts w:eastAsiaTheme="minorEastAsia"/>
         </w:rPr>
-        <w:t>(14</w:t>
+        <w:t>(13</w:t>
       </w:r>
       <w:r>
         <w:rPr>
@@ -7905,7 +6868,7 @@
         <w:rPr>
           <w:rFonts w:eastAsiaTheme="minorEastAsia"/>
         </w:rPr>
-        <w:t>t (14</w:t>
+        <w:t>t (13</w:t>
       </w:r>
       <w:r>
         <w:rPr>
@@ -8450,7 +7413,7 @@
         <w:rPr>
           <w:rFonts w:eastAsiaTheme="minorEastAsia"/>
         </w:rPr>
-        <w:t xml:space="preserve"> (15</w:t>
+        <w:t xml:space="preserve"> (14</w:t>
       </w:r>
       <w:r>
         <w:rPr>
@@ -8530,7 +7493,7 @@
         <w:rPr>
           <w:rFonts w:eastAsiaTheme="minorEastAsia"/>
         </w:rPr>
-        <w:t>n khi (12</w:t>
+        <w:t>n khi (11</w:t>
       </w:r>
       <w:r>
         <w:rPr>
@@ -8548,6 +7511,7 @@
         </w:numPr>
       </w:pPr>
       <w:r>
+        <w:lastRenderedPageBreak/>
         <w:t xml:space="preserve">PHƯƠNG PHÁP </w:t>
       </w:r>
       <w:r>
@@ -8648,7 +7612,13 @@
         <w:t xml:space="preserve"> </w:t>
       </w:r>
       <w:r>
-        <w:t>Giá trị trong mỗi chiều được chuyển về đoạn [-1, 1].</w:t>
+        <w:t xml:space="preserve">Giá trị trong mỗi chiều được </w:t>
+      </w:r>
+      <w:r>
+        <w:t>chuẩn hóa về</w:t>
+      </w:r>
+      <w:r>
+        <w:t xml:space="preserve"> [-1, 1].</w:t>
       </w:r>
     </w:p>
     <w:p>
@@ -8943,7 +7913,13 @@
         <w:t>3.2</w:t>
       </w:r>
       <w:r>
-        <w:t>. Các giá trị đầu vào được quy đổi về đoạn [-1, 1].</w:t>
+        <w:t xml:space="preserve">. Các giá trị đầu vào được </w:t>
+      </w:r>
+      <w:r>
+        <w:t>chuẩn hóa về</w:t>
+      </w:r>
+      <w:r>
+        <w:t xml:space="preserve"> [-1, 1].</w:t>
       </w:r>
     </w:p>
     <w:p>
@@ -9050,7 +8026,6 @@
         <w:rPr>
           <w:noProof/>
         </w:rPr>
-        <w:lastRenderedPageBreak/>
         <w:drawing>
           <wp:inline distT="0" distB="0" distL="0" distR="0">
             <wp:extent cx="4547235" cy="1446530"/>
@@ -9193,6 +8168,7 @@
         <w:spacing w:before="40" w:after="40" w:line="240" w:lineRule="auto"/>
       </w:pPr>
       <w:r>
+        <w:lastRenderedPageBreak/>
         <w:t>Sau bước 3, ta có được k</w:t>
       </w:r>
       <w:r>
@@ -9232,7 +8208,13 @@
         <w:t>.</w:t>
       </w:r>
       <w:r>
-        <w:t xml:space="preserve"> Các phần tử trong véc tơ này cũng được quy về đoạn [-1, 1]</w:t>
+        <w:t xml:space="preserve"> Các phần tử trong véc tơ này cũng được </w:t>
+      </w:r>
+      <w:r>
+        <w:t>chuẩn hóa về</w:t>
+      </w:r>
+      <w:r>
+        <w:t xml:space="preserve"> [-1, 1]</w:t>
       </w:r>
       <w:r>
         <w:t>.</w:t>
@@ -9298,13 +8280,7 @@
         <w:t xml:space="preserve"> đã huấn luyện.</w:t>
       </w:r>
       <w:r>
-        <w:t xml:space="preserve"> Kết quả thu được là lớp của dữ liệu thuộc xu hướng tăng</w:t>
-      </w:r>
-      <w:r>
-        <w:t>,</w:t>
-      </w:r>
-      <w:r>
-        <w:t xml:space="preserve"> giảm hay không có xu hướng.</w:t>
+        <w:t xml:space="preserve"> Giá trị đầu ra là ba giá trị xác suất mà mẫu đó thuộc về các lớp: tăng, giảm và không có xu hướng. Kết quả phân lớp sẽ được quyết định bằng cách chọn ra xác suất lớn nhất trong ba giá trị trên.</w:t>
       </w:r>
     </w:p>
     <w:p>
@@ -9723,7 +8699,10 @@
         <w:tab/>
       </w:r>
       <w:r>
-        <w:t xml:space="preserve"> (17)</w:t>
+        <w:t xml:space="preserve"> (15</w:t>
+      </w:r>
+      <w:r>
+        <w:t>)</w:t>
       </w:r>
     </w:p>
     <w:p>
@@ -9821,7 +8800,7 @@
       </w:r>
       <w:r>
         <w:tab/>
-        <w:t>(18</w:t>
+        <w:t>(16</w:t>
       </w:r>
       <w:r>
         <w:t>)</w:t>
@@ -9919,11 +8898,7 @@
         <w:t xml:space="preserve">Đây là các cổ phiếu của các công ty lớn thuộc những nhóm ngành nghề khác nhau. </w:t>
       </w:r>
       <w:r>
-        <w:t xml:space="preserve">Dữ liệu </w:t>
-      </w:r>
-      <w:r>
-        <w:lastRenderedPageBreak/>
-        <w:t>được lấy từ ngày 4-1-2005 đến hết ngày 31-12-2008</w:t>
+        <w:t>Dữ liệu được lấy từ ngày 4-1-2005 đến hết ngày 31-12-2008</w:t>
       </w:r>
       <w:r>
         <w:rPr>
@@ -10206,6 +9181,7 @@
               <w:rPr>
                 <w:b/>
               </w:rPr>
+              <w:lastRenderedPageBreak/>
               <w:t>KHA</w:t>
             </w:r>
           </w:p>
@@ -11106,7 +10082,6 @@
         <w:rPr>
           <w:b/>
         </w:rPr>
-        <w:lastRenderedPageBreak/>
         <w:t>Bảng 3.</w:t>
       </w:r>
       <w:r>
@@ -11950,6 +10925,7 @@
         <w:spacing w:before="40" w:after="40" w:line="240" w:lineRule="auto"/>
       </w:pPr>
       <w:r>
+        <w:lastRenderedPageBreak/>
         <w:t>Trong</w:t>
       </w:r>
       <w:r>
@@ -14252,7 +13228,6 @@
         <w:rPr>
           <w:noProof/>
         </w:rPr>
-        <w:lastRenderedPageBreak/>
         <w:drawing>
           <wp:inline distT="0" distB="0" distL="0" distR="0">
             <wp:extent cx="4644390" cy="2460567"/>
@@ -14283,6 +13258,7 @@
           <w:sz w:val="20"/>
           <w:szCs w:val="20"/>
         </w:rPr>
+        <w:lastRenderedPageBreak/>
         <w:t>Hình 2.</w:t>
       </w:r>
       <w:r>
@@ -14760,7 +13736,6 @@
       </w:pPr>
       <w:bookmarkStart w:id="3" w:name="_Ref288224973"/>
       <w:r>
-        <w:lastRenderedPageBreak/>
         <w:t>[</w:t>
       </w:r>
       <w:fldSimple w:instr=" SEQ [ \* ARABIC ">
@@ -15279,6 +14254,7 @@
       </w:pPr>
       <w:bookmarkStart w:id="10" w:name="_Ref288225613"/>
       <w:r>
+        <w:lastRenderedPageBreak/>
         <w:t>[</w:t>
       </w:r>
       <w:fldSimple w:instr=" SEQ [ \* ARABIC ">
@@ -16252,7 +15228,6 @@
       </w:pPr>
       <w:bookmarkStart w:id="24" w:name="_Ref288225274"/>
       <w:r>
-        <w:lastRenderedPageBreak/>
         <w:t>[</w:t>
       </w:r>
       <w:fldSimple w:instr=" SEQ [ \* ARABIC ">
@@ -16618,6 +15593,7 @@
         <w:rPr>
           <w:sz w:val="24"/>
         </w:rPr>
+        <w:lastRenderedPageBreak/>
         <w:t>Khoa CNTT, ĐH KHTN</w:t>
       </w:r>
     </w:p>
@@ -18422,6 +17398,7 @@
   <w:style w:type="character" w:default="1" w:styleId="DefaultParagraphFont">
     <w:name w:val="Default Paragraph Font"/>
     <w:uiPriority w:val="1"/>
+    <w:semiHidden/>
     <w:unhideWhenUsed/>
   </w:style>
   <w:style w:type="table" w:default="1" w:styleId="TableNormal">
@@ -19146,7 +18123,7 @@
           <c:x val="0.1475317869138644"/>
           <c:y val="0.15111281294678283"/>
           <c:w val="0.70593813181063558"/>
-          <c:h val="0.71204328625589153"/>
+          <c:h val="0.71204328625589186"/>
         </c:manualLayout>
       </c:layout>
       <c:barChart>
@@ -19275,11 +18252,11 @@
             </c:numRef>
           </c:val>
         </c:ser>
-        <c:axId val="89380736"/>
-        <c:axId val="89382272"/>
+        <c:axId val="74956800"/>
+        <c:axId val="83598336"/>
       </c:barChart>
       <c:catAx>
-        <c:axId val="89380736"/>
+        <c:axId val="74956800"/>
         <c:scaling>
           <c:orientation val="minMax"/>
         </c:scaling>
@@ -19298,14 +18275,14 @@
             <a:endParaRPr lang="en-US"/>
           </a:p>
         </c:txPr>
-        <c:crossAx val="89382272"/>
+        <c:crossAx val="83598336"/>
         <c:crosses val="autoZero"/>
         <c:auto val="1"/>
         <c:lblAlgn val="ctr"/>
         <c:lblOffset val="100"/>
       </c:catAx>
       <c:valAx>
-        <c:axId val="89382272"/>
+        <c:axId val="83598336"/>
         <c:scaling>
           <c:orientation val="minMax"/>
         </c:scaling>
@@ -19334,7 +18311,7 @@
             <c:manualLayout>
               <c:xMode val="edge"/>
               <c:yMode val="edge"/>
-              <c:x val="1.5175032650217907E-2"/>
+              <c:x val="1.5175032650217909E-2"/>
               <c:y val="0.2398895057363552"/>
             </c:manualLayout>
           </c:layout>
@@ -19354,7 +18331,7 @@
             <a:endParaRPr lang="en-US"/>
           </a:p>
         </c:txPr>
-        <c:crossAx val="89380736"/>
+        <c:crossAx val="74956800"/>
         <c:crosses val="autoZero"/>
         <c:crossBetween val="between"/>
       </c:valAx>
@@ -19365,9 +18342,9 @@
         <c:manualLayout>
           <c:xMode val="edge"/>
           <c:yMode val="edge"/>
-          <c:x val="0.87002792616468705"/>
+          <c:x val="0.87002792616468738"/>
           <c:y val="0.41760212178737682"/>
-          <c:w val="0.11732972467859094"/>
+          <c:w val="0.11732972467859099"/>
           <c:h val="0.17511817398185053"/>
         </c:manualLayout>
       </c:layout>

</xml_diff>